<commit_message>
add collection and synchronized
</commit_message>
<xml_diff>
--- a/src/JavaCoreBasic/PrimitiveAndObjectDataType/PrimitiveAndObjectDataType.docx
+++ b/src/JavaCoreBasic/PrimitiveAndObjectDataType/PrimitiveAndObjectDataType.docx
@@ -199,6 +199,7 @@
       <w:r>
         <w:t> </w:t>
       </w:r>
+      <w:proofErr w:type="gramStart"/>
       <w:r>
         <w:t>để</w:t>
       </w:r>
@@ -206,8 +207,12 @@
         <w:t> </w:t>
       </w:r>
       <w:r>
-        <w:t>lưu</w:t>
-      </w:r>
+        <w:t xml:space="preserve"> l</w:t>
+      </w:r>
+      <w:r>
+        <w:t>ưu</w:t>
+      </w:r>
+      <w:proofErr w:type="gramEnd"/>
       <w:r>
         <w:t> </w:t>
       </w:r>

</xml_diff>